<commit_message>
Continuo del documento del progetto
</commit_message>
<xml_diff>
--- a/Documentazione/Documento progetto.docx
+++ b/Documentazione/Documento progetto.docx
@@ -627,6 +627,16 @@
     </w:p>
     <w:p>
       <w:pPr>
+        <w:ind w:left="360"/>
+      </w:pPr>
+    </w:p>
+    <w:p>
+      <w:pPr>
+        <w:ind w:left="360"/>
+      </w:pPr>
+    </w:p>
+    <w:p>
+      <w:pPr>
         <w:pStyle w:val="Paragrafoelenco"/>
         <w:numPr>
           <w:ilvl w:val="0"/>
@@ -642,6 +652,7 @@
           <w:b/>
           <w:bCs/>
         </w:rPr>
+        <w:lastRenderedPageBreak/>
         <w:t xml:space="preserve">Piano delle </w:t>
       </w:r>
       <w:r>
@@ -651,6 +662,179 @@
         </w:rPr>
         <w:t>attività</w:t>
       </w:r>
+    </w:p>
+    <w:p>
+      <w:pPr>
+        <w:ind w:left="360"/>
+        <w:rPr>
+          <w:b/>
+          <w:bCs/>
+        </w:rPr>
+      </w:pPr>
+      <w:r>
+        <w:rPr>
+          <w:b/>
+          <w:bCs/>
+          <w:noProof/>
+        </w:rPr>
+        <w:drawing>
+          <wp:inline distT="0" distB="0" distL="0" distR="0" wp14:anchorId="68C91F51" wp14:editId="06C35420">
+            <wp:extent cx="6118860" cy="2632710"/>
+            <wp:effectExtent l="0" t="0" r="0" b="0"/>
+            <wp:docPr id="5" name="Immagine 5"/>
+            <wp:cNvGraphicFramePr>
+              <a:graphicFrameLocks xmlns:a="http://schemas.openxmlformats.org/drawingml/2006/main" noChangeAspect="1"/>
+            </wp:cNvGraphicFramePr>
+            <a:graphic xmlns:a="http://schemas.openxmlformats.org/drawingml/2006/main">
+              <a:graphicData uri="http://schemas.openxmlformats.org/drawingml/2006/picture">
+                <pic:pic xmlns:pic="http://schemas.openxmlformats.org/drawingml/2006/picture">
+                  <pic:nvPicPr>
+                    <pic:cNvPr id="0" name="Picture 4"/>
+                    <pic:cNvPicPr>
+                      <a:picLocks noChangeAspect="1" noChangeArrowheads="1"/>
+                    </pic:cNvPicPr>
+                  </pic:nvPicPr>
+                  <pic:blipFill>
+                    <a:blip r:embed="rId6" cstate="print">
+                      <a:extLst>
+                        <a:ext uri="{28A0092B-C50C-407E-A947-70E740481C1C}">
+                          <a14:useLocalDpi xmlns:a14="http://schemas.microsoft.com/office/drawing/2010/main" val="0"/>
+                        </a:ext>
+                      </a:extLst>
+                    </a:blip>
+                    <a:srcRect/>
+                    <a:stretch>
+                      <a:fillRect/>
+                    </a:stretch>
+                  </pic:blipFill>
+                  <pic:spPr bwMode="auto">
+                    <a:xfrm>
+                      <a:off x="0" y="0"/>
+                      <a:ext cx="6118860" cy="2632710"/>
+                    </a:xfrm>
+                    <a:prstGeom prst="rect">
+                      <a:avLst/>
+                    </a:prstGeom>
+                    <a:noFill/>
+                    <a:ln>
+                      <a:noFill/>
+                    </a:ln>
+                  </pic:spPr>
+                </pic:pic>
+              </a:graphicData>
+            </a:graphic>
+          </wp:inline>
+        </w:drawing>
+      </w:r>
+    </w:p>
+    <w:p>
+      <w:pPr>
+        <w:ind w:left="360"/>
+        <w:rPr>
+          <w:b/>
+          <w:bCs/>
+        </w:rPr>
+      </w:pPr>
+    </w:p>
+    <w:p>
+      <w:pPr>
+        <w:ind w:left="360"/>
+        <w:rPr>
+          <w:b/>
+          <w:bCs/>
+        </w:rPr>
+      </w:pPr>
+      <w:r>
+        <w:rPr>
+          <w:b/>
+          <w:bCs/>
+          <w:noProof/>
+        </w:rPr>
+        <w:drawing>
+          <wp:inline distT="0" distB="0" distL="0" distR="0" wp14:anchorId="71405966" wp14:editId="4DC2F843">
+            <wp:extent cx="6115050" cy="4309110"/>
+            <wp:effectExtent l="0" t="0" r="0" b="0"/>
+            <wp:docPr id="6" name="Immagine 6"/>
+            <wp:cNvGraphicFramePr>
+              <a:graphicFrameLocks xmlns:a="http://schemas.openxmlformats.org/drawingml/2006/main" noChangeAspect="1"/>
+            </wp:cNvGraphicFramePr>
+            <a:graphic xmlns:a="http://schemas.openxmlformats.org/drawingml/2006/main">
+              <a:graphicData uri="http://schemas.openxmlformats.org/drawingml/2006/picture">
+                <pic:pic xmlns:pic="http://schemas.openxmlformats.org/drawingml/2006/picture">
+                  <pic:nvPicPr>
+                    <pic:cNvPr id="0" name="Picture 5"/>
+                    <pic:cNvPicPr>
+                      <a:picLocks noChangeAspect="1" noChangeArrowheads="1"/>
+                    </pic:cNvPicPr>
+                  </pic:nvPicPr>
+                  <pic:blipFill>
+                    <a:blip r:embed="rId7" cstate="print">
+                      <a:extLst>
+                        <a:ext uri="{28A0092B-C50C-407E-A947-70E740481C1C}">
+                          <a14:useLocalDpi xmlns:a14="http://schemas.microsoft.com/office/drawing/2010/main" val="0"/>
+                        </a:ext>
+                      </a:extLst>
+                    </a:blip>
+                    <a:srcRect/>
+                    <a:stretch>
+                      <a:fillRect/>
+                    </a:stretch>
+                  </pic:blipFill>
+                  <pic:spPr bwMode="auto">
+                    <a:xfrm>
+                      <a:off x="0" y="0"/>
+                      <a:ext cx="6115050" cy="4309110"/>
+                    </a:xfrm>
+                    <a:prstGeom prst="rect">
+                      <a:avLst/>
+                    </a:prstGeom>
+                    <a:noFill/>
+                    <a:ln>
+                      <a:noFill/>
+                    </a:ln>
+                  </pic:spPr>
+                </pic:pic>
+              </a:graphicData>
+            </a:graphic>
+          </wp:inline>
+        </w:drawing>
+      </w:r>
+    </w:p>
+    <w:p>
+      <w:pPr>
+        <w:ind w:left="360"/>
+        <w:rPr>
+          <w:b/>
+          <w:bCs/>
+        </w:rPr>
+      </w:pPr>
+    </w:p>
+    <w:p>
+      <w:pPr>
+        <w:ind w:left="360"/>
+        <w:rPr>
+          <w:b/>
+          <w:bCs/>
+        </w:rPr>
+      </w:pPr>
+    </w:p>
+    <w:p>
+      <w:pPr>
+        <w:ind w:left="360"/>
+        <w:rPr>
+          <w:b/>
+          <w:bCs/>
+        </w:rPr>
+      </w:pPr>
+    </w:p>
+    <w:p>
+      <w:pPr>
+        <w:ind w:left="360"/>
+        <w:rPr>
+          <w:b/>
+          <w:bCs/>
+        </w:rPr>
+      </w:pPr>
     </w:p>
     <w:p>
       <w:pPr>
@@ -678,7 +862,6 @@
           <w:b/>
           <w:bCs/>
         </w:rPr>
-        <w:lastRenderedPageBreak/>
         <w:t>Costi di progetto</w:t>
       </w:r>
     </w:p>
@@ -779,11 +962,9 @@
       <w:r>
         <w:t xml:space="preserve">situazione per richiedere una stampa bisogna recarsi fisicamente alla sala stampa compilando l’apposito modulo con classe, richiedente(nome cognome), numero copie necessarie, a pagamento o gratuito( per l’insegnante è gratuito) </w:t>
       </w:r>
-      <w:proofErr w:type="gramStart"/>
-      <w:r>
-        <w:t>e</w:t>
-      </w:r>
-      <w:proofErr w:type="gramEnd"/>
+      <w:r>
+        <w:t>ed</w:t>
+      </w:r>
       <w:r>
         <w:t xml:space="preserve"> eventuali note. </w:t>
       </w:r>
@@ -793,6 +974,198 @@
       <w:r>
         <w:t xml:space="preserve"> si dovrà aspettare il proprio turno davanti alla sala stampa e attendere che vengano fatte le copie.</w:t>
       </w:r>
+    </w:p>
+    <w:p>
+      <w:pPr>
+        <w:ind w:left="360"/>
+      </w:pPr>
+    </w:p>
+    <w:p>
+      <w:pPr>
+        <w:ind w:left="360"/>
+      </w:pPr>
+    </w:p>
+    <w:p>
+      <w:pPr>
+        <w:ind w:left="360"/>
+      </w:pPr>
+    </w:p>
+    <w:p>
+      <w:pPr>
+        <w:ind w:left="360"/>
+      </w:pPr>
+    </w:p>
+    <w:p>
+      <w:pPr>
+        <w:ind w:left="360"/>
+      </w:pPr>
+    </w:p>
+    <w:p>
+      <w:pPr>
+        <w:ind w:left="360"/>
+      </w:pPr>
+    </w:p>
+    <w:p>
+      <w:pPr>
+        <w:ind w:left="360"/>
+      </w:pPr>
+    </w:p>
+    <w:p>
+      <w:pPr>
+        <w:ind w:left="360"/>
+      </w:pPr>
+    </w:p>
+    <w:p>
+      <w:pPr>
+        <w:ind w:left="360"/>
+      </w:pPr>
+    </w:p>
+    <w:p>
+      <w:pPr>
+        <w:ind w:left="360"/>
+      </w:pPr>
+    </w:p>
+    <w:p>
+      <w:pPr>
+        <w:ind w:left="360"/>
+      </w:pPr>
+    </w:p>
+    <w:p>
+      <w:pPr>
+        <w:ind w:left="360"/>
+      </w:pPr>
+    </w:p>
+    <w:p>
+      <w:pPr>
+        <w:ind w:left="360"/>
+      </w:pPr>
+    </w:p>
+    <w:p>
+      <w:pPr>
+        <w:ind w:left="360"/>
+      </w:pPr>
+    </w:p>
+    <w:p>
+      <w:pPr>
+        <w:ind w:left="360"/>
+      </w:pPr>
+    </w:p>
+    <w:p>
+      <w:pPr>
+        <w:ind w:left="360"/>
+      </w:pPr>
+    </w:p>
+    <w:p>
+      <w:pPr>
+        <w:ind w:left="360"/>
+      </w:pPr>
+    </w:p>
+    <w:p>
+      <w:pPr>
+        <w:ind w:left="360"/>
+      </w:pPr>
+    </w:p>
+    <w:p>
+      <w:pPr>
+        <w:ind w:left="360"/>
+      </w:pPr>
+    </w:p>
+    <w:p>
+      <w:pPr>
+        <w:ind w:left="360"/>
+      </w:pPr>
+    </w:p>
+    <w:p>
+      <w:pPr>
+        <w:ind w:left="360"/>
+      </w:pPr>
+    </w:p>
+    <w:p>
+      <w:pPr>
+        <w:ind w:left="360"/>
+      </w:pPr>
+    </w:p>
+    <w:p/>
+    <w:p>
+      <w:pPr>
+        <w:ind w:firstLine="360"/>
+      </w:pPr>
+      <w:r>
+        <w:t>Diagramma di flusso interfunzionale:</w:t>
+      </w:r>
+    </w:p>
+    <w:p>
+      <w:pPr>
+        <w:ind w:left="360"/>
+      </w:pPr>
+      <w:r>
+        <w:rPr>
+          <w:noProof/>
+        </w:rPr>
+        <w:drawing>
+          <wp:inline distT="0" distB="0" distL="0" distR="0" wp14:anchorId="02E6E371" wp14:editId="48283516">
+            <wp:extent cx="3230880" cy="7924800"/>
+            <wp:effectExtent l="0" t="0" r="7620" b="0"/>
+            <wp:docPr id="2" name="Immagine 2"/>
+            <wp:cNvGraphicFramePr>
+              <a:graphicFrameLocks xmlns:a="http://schemas.openxmlformats.org/drawingml/2006/main" noChangeAspect="1"/>
+            </wp:cNvGraphicFramePr>
+            <a:graphic xmlns:a="http://schemas.openxmlformats.org/drawingml/2006/main">
+              <a:graphicData uri="http://schemas.openxmlformats.org/drawingml/2006/picture">
+                <pic:pic xmlns:pic="http://schemas.openxmlformats.org/drawingml/2006/picture">
+                  <pic:nvPicPr>
+                    <pic:cNvPr id="0" name="Picture 1"/>
+                    <pic:cNvPicPr>
+                      <a:picLocks noChangeAspect="1" noChangeArrowheads="1"/>
+                    </pic:cNvPicPr>
+                  </pic:nvPicPr>
+                  <pic:blipFill>
+                    <a:blip r:embed="rId8">
+                      <a:extLst>
+                        <a:ext uri="{28A0092B-C50C-407E-A947-70E740481C1C}">
+                          <a14:useLocalDpi xmlns:a14="http://schemas.microsoft.com/office/drawing/2010/main" val="0"/>
+                        </a:ext>
+                      </a:extLst>
+                    </a:blip>
+                    <a:srcRect/>
+                    <a:stretch>
+                      <a:fillRect/>
+                    </a:stretch>
+                  </pic:blipFill>
+                  <pic:spPr bwMode="auto">
+                    <a:xfrm>
+                      <a:off x="0" y="0"/>
+                      <a:ext cx="3230880" cy="7924800"/>
+                    </a:xfrm>
+                    <a:prstGeom prst="rect">
+                      <a:avLst/>
+                    </a:prstGeom>
+                    <a:noFill/>
+                    <a:ln>
+                      <a:noFill/>
+                    </a:ln>
+                  </pic:spPr>
+                </pic:pic>
+              </a:graphicData>
+            </a:graphic>
+          </wp:inline>
+        </w:drawing>
+      </w:r>
+    </w:p>
+    <w:p>
+      <w:pPr>
+        <w:ind w:left="360"/>
+      </w:pPr>
+    </w:p>
+    <w:p>
+      <w:pPr>
+        <w:ind w:left="360"/>
+      </w:pPr>
+    </w:p>
+    <w:p>
+      <w:pPr>
+        <w:ind w:left="360"/>
+      </w:pPr>
     </w:p>
     <w:p>
       <w:pPr>
@@ -817,39 +1190,64 @@
     <w:p>
       <w:pPr>
         <w:ind w:left="360"/>
-      </w:pPr>
-      <w:r>
-        <w:t xml:space="preserve">Con la realizzazione del sito web sará possibile mandare </w:t>
-      </w:r>
-      <w:r>
-        <w:t xml:space="preserve">la stampa a distanza, riducendo </w:t>
-      </w:r>
-      <w:r>
-        <w:t xml:space="preserve">tempo inutile </w:t>
-      </w:r>
-      <w:r>
-        <w:t>persone</w:t>
-      </w:r>
-      <w:r>
-        <w:t xml:space="preserve"> in coda </w:t>
-      </w:r>
-      <w:r>
-        <w:t xml:space="preserve"> davanti alla sala stampa. Per mandare la s</w:t>
-      </w:r>
-      <w:r>
-        <w:t xml:space="preserve">tampa bisogna essere in possesso di un account creato e fornito dalla scuola. La sala stampa </w:t>
-      </w:r>
-      <w:r>
-        <w:t>avrà</w:t>
-      </w:r>
-      <w:r>
-        <w:t xml:space="preserve"> un computer accessibile all’ingresso con un account personalizzato che </w:t>
-      </w:r>
-      <w:r>
-        <w:t>consentirà</w:t>
-      </w:r>
-      <w:r>
-        <w:t xml:space="preserve"> di poter effettuare delle stampe senza essere in possesso di un account compilando gli appositi campi.</w:t>
+        <w:jc w:val="both"/>
+      </w:pPr>
+      <w:r>
+        <w:t>Dopo</w:t>
+      </w:r>
+      <w:r>
+        <w:t xml:space="preserve"> la realizzazione </w:t>
+      </w:r>
+      <w:r>
+        <w:t>di questo</w:t>
+      </w:r>
+      <w:r>
+        <w:t xml:space="preserve"> sito web </w:t>
+      </w:r>
+      <w:r>
+        <w:t>sarà</w:t>
+      </w:r>
+      <w:r>
+        <w:t xml:space="preserve"> possibile mandare </w:t>
+      </w:r>
+      <w:r>
+        <w:t xml:space="preserve">il file da stampare </w:t>
+      </w:r>
+      <w:r>
+        <w:t xml:space="preserve">a distanza, riducendo </w:t>
+      </w:r>
+      <w:r>
+        <w:t>tempo inutile in coda</w:t>
+      </w:r>
+      <w:r>
+        <w:t>.</w:t>
+      </w:r>
+      <w:r>
+        <w:t xml:space="preserve"> </w:t>
+      </w:r>
+      <w:r>
+        <w:t xml:space="preserve">Per usufruire </w:t>
+      </w:r>
+      <w:r>
+        <w:t xml:space="preserve">di </w:t>
+      </w:r>
+      <w:r>
+        <w:t xml:space="preserve">tale servizio telematico, sarà obbligatorio creare un account altrimenti </w:t>
+      </w:r>
+      <w:r>
+        <w:t>sarà</w:t>
+      </w:r>
+      <w:r>
+        <w:t xml:space="preserve"> </w:t>
+      </w:r>
+      <w:r>
+        <w:t>comunque</w:t>
+      </w:r>
+      <w:r>
+        <w:t xml:space="preserve"> possibile stampare recandosi fisicamente in sala stampa. Il cliente si troverà di fronte ad un computer nel quale accederà con le credenziali di un account fornitogli dalla segreteria e immettere il suo nominativo</w:t>
+      </w:r>
+      <w:r>
+        <w:t>.</w:t>
       </w:r>
     </w:p>
     <w:p>
@@ -874,6 +1272,67 @@
     </w:p>
     <w:p>
       <w:pPr>
+        <w:ind w:left="360"/>
+      </w:pPr>
+      <w:r>
+        <w:t xml:space="preserve">Per il corretto funzionamento del sito web, sarà necessaria la presenza di </w:t>
+      </w:r>
+      <w:proofErr w:type="gramStart"/>
+      <w:r>
+        <w:t>2</w:t>
+      </w:r>
+      <w:proofErr w:type="gramEnd"/>
+      <w:r>
+        <w:t xml:space="preserve"> operatori: uno che si </w:t>
+      </w:r>
+      <w:r>
+        <w:t>occuperà</w:t>
+      </w:r>
+      <w:r>
+        <w:t xml:space="preserve"> delle richieste di stampa e sarà situato davanti al computer mentre l'altro </w:t>
+      </w:r>
+      <w:r>
+        <w:t>svolgerà l</w:t>
+      </w:r>
+      <w:r>
+        <w:t>'azione</w:t>
+      </w:r>
+      <w:r>
+        <w:t xml:space="preserve"> </w:t>
+      </w:r>
+      <w:r>
+        <w:t>di stampa. È consigliato partecipare a dei corsi</w:t>
+      </w:r>
+      <w:r>
+        <w:t xml:space="preserve"> di</w:t>
+      </w:r>
+      <w:r>
+        <w:t xml:space="preserve"> </w:t>
+      </w:r>
+      <w:r>
+        <w:t>durata di circa 2-3</w:t>
+      </w:r>
+      <w:r>
+        <w:t xml:space="preserve"> ore</w:t>
+      </w:r>
+      <w:r>
+        <w:t xml:space="preserve">, </w:t>
+      </w:r>
+      <w:r>
+        <w:t>organizzati dal team di sviluppo per comprendere a pieno il funzionamento del sito</w:t>
+      </w:r>
+      <w:r>
+        <w:t xml:space="preserve"> che </w:t>
+      </w:r>
+      <w:r>
+        <w:t>sarà completo al suo rilascio</w:t>
+      </w:r>
+      <w:r>
+        <w:t>.</w:t>
+      </w:r>
+    </w:p>
+    <w:p>
+      <w:pPr>
         <w:pStyle w:val="Paragrafoelenco"/>
         <w:numPr>
           <w:ilvl w:val="0"/>
@@ -891,6 +1350,22 @@
         </w:rPr>
         <w:t>Requisiti non funzionali</w:t>
       </w:r>
+      <w:r>
+        <w:rPr>
+          <w:b/>
+          <w:bCs/>
+        </w:rPr>
+        <w:t xml:space="preserve"> </w:t>
+      </w:r>
+    </w:p>
+    <w:p>
+      <w:pPr>
+        <w:ind w:left="708"/>
+        <w:rPr>
+          <w:b/>
+          <w:bCs/>
+        </w:rPr>
+      </w:pPr>
     </w:p>
     <w:p>
       <w:pPr>
@@ -910,6 +1385,14 @@
           <w:bCs/>
         </w:rPr>
         <w:t>Requisiti di dominio</w:t>
+      </w:r>
+    </w:p>
+    <w:p>
+      <w:pPr>
+        <w:ind w:left="360"/>
+      </w:pPr>
+      <w:r>
+        <w:t>Per accedere al servizio di stampa a distanza è necessario essere in possesso di un account e quindi effettuare il login.</w:t>
       </w:r>
     </w:p>
     <w:p>
@@ -2361,7 +2844,6 @@
   <w:style w:type="character" w:default="1" w:styleId="Carpredefinitoparagrafo">
     <w:name w:val="Default Paragraph Font"/>
     <w:uiPriority w:val="1"/>
-    <w:semiHidden/>
     <w:unhideWhenUsed/>
   </w:style>
   <w:style w:type="table" w:default="1" w:styleId="Tabellanormale">

</xml_diff>